<commit_message>
Added a code for inserting the current date into the document "Application for confirmation of the right to offset personal income tax advances"
</commit_message>
<xml_diff>
--- a/document_generation/document_generation_app/document_templates/employment_contract.docx
+++ b/document_generation/document_generation_app/document_templates/employment_contract.docx
@@ -84,7 +84,6 @@
           <w:bCs/>
           <w:sz w:val="20"/>
           <w:szCs w:val="20"/>
-          <w:shd w:val="clear" w:color="auto" w:fill="FFFF00"/>
         </w:rPr>
         <w:t>г. Санкт-Петербург</w:t>
       </w:r>
@@ -270,7 +269,6 @@
           <w:rFonts w:cs="Times New Roman"/>
           <w:sz w:val="20"/>
           <w:szCs w:val="20"/>
-          <w:highlight w:val="yellow"/>
         </w:rPr>
         <w:fldChar w:fldCharType="begin"/>
       </w:r>
@@ -279,7 +277,6 @@
           <w:rFonts w:cs="Times New Roman"/>
           <w:sz w:val="20"/>
           <w:szCs w:val="20"/>
-          <w:highlight w:val="yellow"/>
         </w:rPr>
         <w:instrText xml:space="preserve"> DOCVARIABLE  ГенеральныйДиректорРП  \* MERGEFORMAT </w:instrText>
       </w:r>
@@ -288,7 +285,6 @@
           <w:rFonts w:cs="Times New Roman"/>
           <w:sz w:val="20"/>
           <w:szCs w:val="20"/>
-          <w:highlight w:val="yellow"/>
         </w:rPr>
         <w:fldChar w:fldCharType="separate"/>
       </w:r>
@@ -298,7 +294,6 @@
           <w:rFonts w:cs="Times New Roman"/>
           <w:sz w:val="20"/>
           <w:szCs w:val="20"/>
-          <w:highlight w:val="yellow"/>
         </w:rPr>
         <w:t>Козаевой</w:t>
       </w:r>
@@ -308,7 +303,6 @@
           <w:rFonts w:cs="Times New Roman"/>
           <w:sz w:val="20"/>
           <w:szCs w:val="20"/>
-          <w:highlight w:val="yellow"/>
         </w:rPr>
         <w:t xml:space="preserve"> Г.Б.</w:t>
       </w:r>
@@ -317,7 +311,6 @@
           <w:rFonts w:cs="Times New Roman"/>
           <w:sz w:val="20"/>
           <w:szCs w:val="20"/>
-          <w:highlight w:val="yellow"/>
         </w:rPr>
         <w:fldChar w:fldCharType="end"/>
       </w:r>
@@ -336,6 +329,7 @@
           <w:rFonts w:cs="Times New Roman"/>
           <w:sz w:val="20"/>
           <w:szCs w:val="20"/>
+          <w:shd w:val="clear" w:color="auto" w:fill="FFFFFF"/>
         </w:rPr>
         <w:fldChar w:fldCharType="begin"/>
       </w:r>
@@ -344,6 +338,7 @@
           <w:rFonts w:cs="Times New Roman"/>
           <w:sz w:val="20"/>
           <w:szCs w:val="20"/>
+          <w:shd w:val="clear" w:color="auto" w:fill="FFFFFF"/>
         </w:rPr>
         <w:instrText xml:space="preserve"> DOCVARIABLE  Обращение  \* MERGEFORMAT </w:instrText>
       </w:r>
@@ -352,6 +347,7 @@
           <w:rFonts w:cs="Times New Roman"/>
           <w:sz w:val="20"/>
           <w:szCs w:val="20"/>
+          <w:shd w:val="clear" w:color="auto" w:fill="FFFFFF"/>
         </w:rPr>
         <w:fldChar w:fldCharType="separate"/>
       </w:r>
@@ -360,6 +356,7 @@
           <w:rFonts w:cs="Times New Roman"/>
           <w:sz w:val="20"/>
           <w:szCs w:val="20"/>
+          <w:shd w:val="clear" w:color="auto" w:fill="FFFFFF"/>
         </w:rPr>
         <w:t>гражданин</w:t>
       </w:r>
@@ -368,6 +365,7 @@
           <w:rFonts w:cs="Times New Roman"/>
           <w:sz w:val="20"/>
           <w:szCs w:val="20"/>
+          <w:shd w:val="clear" w:color="auto" w:fill="FFFFFF"/>
         </w:rPr>
         <w:fldChar w:fldCharType="end"/>
       </w:r>
@@ -376,6 +374,7 @@
           <w:rFonts w:cs="Times New Roman"/>
           <w:sz w:val="20"/>
           <w:szCs w:val="20"/>
+          <w:shd w:val="clear" w:color="auto" w:fill="FFFFFF"/>
         </w:rPr>
         <w:t xml:space="preserve"> </w:t>
       </w:r>
@@ -384,7 +383,7 @@
           <w:rFonts w:cs="Times New Roman"/>
           <w:sz w:val="20"/>
           <w:szCs w:val="20"/>
-          <w:shd w:val="clear" w:color="auto" w:fill="FFFF00"/>
+          <w:shd w:val="clear" w:color="auto" w:fill="FFFFFF"/>
         </w:rPr>
         <w:fldChar w:fldCharType="begin"/>
       </w:r>
@@ -393,7 +392,7 @@
           <w:rFonts w:cs="Times New Roman"/>
           <w:sz w:val="20"/>
           <w:szCs w:val="20"/>
-          <w:shd w:val="clear" w:color="auto" w:fill="FFFF00"/>
+          <w:shd w:val="clear" w:color="auto" w:fill="FFFFFF"/>
         </w:rPr>
         <w:instrText xml:space="preserve"> DOCVARIABLE  Страна  \* MERGEFORMAT </w:instrText>
       </w:r>
@@ -402,7 +401,7 @@
           <w:rFonts w:cs="Times New Roman"/>
           <w:sz w:val="20"/>
           <w:szCs w:val="20"/>
-          <w:shd w:val="clear" w:color="auto" w:fill="FFFF00"/>
+          <w:shd w:val="clear" w:color="auto" w:fill="FFFFFF"/>
         </w:rPr>
         <w:fldChar w:fldCharType="separate"/>
       </w:r>
@@ -411,7 +410,7 @@
           <w:rFonts w:cs="Times New Roman"/>
           <w:sz w:val="20"/>
           <w:szCs w:val="20"/>
-          <w:shd w:val="clear" w:color="auto" w:fill="FFFF00"/>
+          <w:shd w:val="clear" w:color="auto" w:fill="FFFFFF"/>
         </w:rPr>
         <w:t>ТАДЖИКИСТАНА</w:t>
       </w:r>
@@ -420,7 +419,7 @@
           <w:rFonts w:cs="Times New Roman"/>
           <w:sz w:val="20"/>
           <w:szCs w:val="20"/>
-          <w:shd w:val="clear" w:color="auto" w:fill="FFFF00"/>
+          <w:shd w:val="clear" w:color="auto" w:fill="FFFFFF"/>
         </w:rPr>
         <w:fldChar w:fldCharType="end"/>
       </w:r>
@@ -429,6 +428,7 @@
           <w:rFonts w:cs="Times New Roman"/>
           <w:sz w:val="20"/>
           <w:szCs w:val="20"/>
+          <w:shd w:val="clear" w:color="auto" w:fill="FFFFFF"/>
         </w:rPr>
         <w:t xml:space="preserve"> </w:t>
       </w:r>
@@ -437,7 +437,7 @@
           <w:rFonts w:cs="Times New Roman"/>
           <w:sz w:val="20"/>
           <w:szCs w:val="20"/>
-          <w:shd w:val="clear" w:color="auto" w:fill="FFFF00"/>
+          <w:shd w:val="clear" w:color="auto" w:fill="FFFFFF"/>
         </w:rPr>
         <w:fldChar w:fldCharType="begin"/>
       </w:r>
@@ -446,7 +446,7 @@
           <w:rFonts w:cs="Times New Roman"/>
           <w:sz w:val="20"/>
           <w:szCs w:val="20"/>
-          <w:shd w:val="clear" w:color="auto" w:fill="FFFF00"/>
+          <w:shd w:val="clear" w:color="auto" w:fill="FFFFFF"/>
         </w:rPr>
         <w:instrText xml:space="preserve"> DOCVARIABLE  ФИОРаботника  \* MERGEFORMAT </w:instrText>
       </w:r>
@@ -455,7 +455,7 @@
           <w:rFonts w:cs="Times New Roman"/>
           <w:sz w:val="20"/>
           <w:szCs w:val="20"/>
-          <w:shd w:val="clear" w:color="auto" w:fill="FFFF00"/>
+          <w:shd w:val="clear" w:color="auto" w:fill="FFFFFF"/>
         </w:rPr>
         <w:fldChar w:fldCharType="separate"/>
       </w:r>
@@ -465,7 +465,7 @@
           <w:rFonts w:cs="Times New Roman"/>
           <w:sz w:val="20"/>
           <w:szCs w:val="20"/>
-          <w:shd w:val="clear" w:color="auto" w:fill="FFFF00"/>
+          <w:shd w:val="clear" w:color="auto" w:fill="FFFFFF"/>
         </w:rPr>
         <w:t>Нарзиев</w:t>
       </w:r>
@@ -475,7 +475,7 @@
           <w:rFonts w:cs="Times New Roman"/>
           <w:sz w:val="20"/>
           <w:szCs w:val="20"/>
-          <w:shd w:val="clear" w:color="auto" w:fill="FFFF00"/>
+          <w:shd w:val="clear" w:color="auto" w:fill="FFFFFF"/>
         </w:rPr>
         <w:t xml:space="preserve"> Расул </w:t>
       </w:r>
@@ -485,7 +485,7 @@
           <w:rFonts w:cs="Times New Roman"/>
           <w:sz w:val="20"/>
           <w:szCs w:val="20"/>
-          <w:shd w:val="clear" w:color="auto" w:fill="FFFF00"/>
+          <w:shd w:val="clear" w:color="auto" w:fill="FFFFFF"/>
         </w:rPr>
         <w:t>Назриевич</w:t>
       </w:r>
@@ -495,7 +495,7 @@
           <w:rFonts w:cs="Times New Roman"/>
           <w:sz w:val="20"/>
           <w:szCs w:val="20"/>
-          <w:shd w:val="clear" w:color="auto" w:fill="FFFF00"/>
+          <w:shd w:val="clear" w:color="auto" w:fill="FFFFFF"/>
         </w:rPr>
         <w:fldChar w:fldCharType="end"/>
       </w:r>
@@ -537,7 +537,17 @@
           <w:sz w:val="20"/>
           <w:szCs w:val="20"/>
         </w:rPr>
-        <w:t>) в дальнейшем «Работник» заключили настоящий Договор (далее - Договор) о нижеследующем:</w:t>
+        <w:t>) в дальнейшем «Работник» заключили настоящий Договор (далее - Договор) о</w:t>
+      </w:r>
+      <w:r>
+        <w:rPr>
+          <w:rFonts w:cs="Times New Roman"/>
+          <w:b w:val="0"/>
+          <w:bCs w:val="0"/>
+          <w:sz w:val="20"/>
+          <w:szCs w:val="20"/>
+        </w:rPr>
+        <w:t xml:space="preserve"> нижеследующем:</w:t>
       </w:r>
     </w:p>
     <w:p>

</xml_diff>

<commit_message>
The function of generating the document "GPC Agreement" has been improved
</commit_message>
<xml_diff>
--- a/document_generation/document_generation_app/document_templates/employment_contract.docx
+++ b/document_generation/document_generation_app/document_templates/employment_contract.docx
@@ -19,33 +19,13 @@
         </w:rPr>
         <w:t xml:space="preserve">Трудовой договор № </w:t>
       </w:r>
-      <w:proofErr w:type="gramStart"/>
-      <w:r>
-        <w:rPr>
-          <w:rFonts w:cs="Times New Roman"/>
-          <w:sz w:val="20"/>
-          <w:szCs w:val="20"/>
-        </w:rPr>
-        <w:t xml:space="preserve">{{ </w:t>
-      </w:r>
-      <w:proofErr w:type="spellStart"/>
-      <w:r>
-        <w:rPr>
-          <w:rFonts w:cs="Times New Roman"/>
-          <w:sz w:val="20"/>
-          <w:szCs w:val="20"/>
-        </w:rPr>
-        <w:t>number</w:t>
-      </w:r>
-      <w:proofErr w:type="spellEnd"/>
-      <w:proofErr w:type="gramEnd"/>
-      <w:r>
-        <w:rPr>
-          <w:rFonts w:cs="Times New Roman"/>
-          <w:sz w:val="20"/>
-          <w:szCs w:val="20"/>
-        </w:rPr>
-        <w:t xml:space="preserve"> }}</w:t>
+      <w:r>
+        <w:rPr>
+          <w:rFonts w:cs="Times New Roman"/>
+          <w:sz w:val="20"/>
+          <w:szCs w:val="20"/>
+        </w:rPr>
+        <w:t>{{ number }}</w:t>
       </w:r>
     </w:p>
     <w:p>
@@ -143,7 +123,6 @@
         </w:rPr>
         <w:tab/>
       </w:r>
-      <w:proofErr w:type="gramStart"/>
       <w:r>
         <w:rPr>
           <w:b/>
@@ -160,7 +139,6 @@
         </w:rPr>
         <w:t xml:space="preserve"> </w:t>
       </w:r>
-      <w:proofErr w:type="spellStart"/>
       <w:r>
         <w:rPr>
           <w:b/>
@@ -170,8 +148,6 @@
         </w:rPr>
         <w:t>startDateQuotes</w:t>
       </w:r>
-      <w:proofErr w:type="spellEnd"/>
-      <w:proofErr w:type="gramEnd"/>
       <w:r>
         <w:rPr>
           <w:b/>
@@ -220,9 +196,8 @@
           <w:sz w:val="20"/>
           <w:szCs w:val="20"/>
         </w:rPr>
-        <w:t xml:space="preserve">{{ </w:t>
-      </w:r>
-      <w:proofErr w:type="spellStart"/>
+        <w:t>{{ organization</w:t>
+      </w:r>
       <w:r>
         <w:rPr>
           <w:rFonts w:cs="Times New Roman"/>
@@ -231,9 +206,8 @@
           <w:sz w:val="20"/>
           <w:szCs w:val="20"/>
         </w:rPr>
-        <w:t>organization</w:t>
-      </w:r>
-      <w:proofErr w:type="spellEnd"/>
+        <w:t xml:space="preserve"> </w:t>
+      </w:r>
       <w:r>
         <w:rPr>
           <w:rFonts w:cs="Times New Roman"/>
@@ -242,7 +216,7 @@
           <w:sz w:val="20"/>
           <w:szCs w:val="20"/>
         </w:rPr>
-        <w:t xml:space="preserve"> </w:t>
+        <w:t>}}</w:t>
       </w:r>
       <w:r>
         <w:rPr>
@@ -252,7 +226,7 @@
           <w:sz w:val="20"/>
           <w:szCs w:val="20"/>
         </w:rPr>
-        <w:t>}}</w:t>
+        <w:t xml:space="preserve"> </w:t>
       </w:r>
       <w:r>
         <w:rPr>
@@ -288,23 +262,13 @@
         </w:rPr>
         <w:fldChar w:fldCharType="separate"/>
       </w:r>
-      <w:proofErr w:type="spellStart"/>
-      <w:r>
-        <w:rPr>
-          <w:rFonts w:cs="Times New Roman"/>
-          <w:sz w:val="20"/>
-          <w:szCs w:val="20"/>
-        </w:rPr>
-        <w:t>Козаевой</w:t>
-      </w:r>
-      <w:proofErr w:type="spellEnd"/>
-      <w:r>
-        <w:rPr>
-          <w:rFonts w:cs="Times New Roman"/>
-          <w:sz w:val="20"/>
-          <w:szCs w:val="20"/>
-        </w:rPr>
-        <w:t xml:space="preserve"> Г.Б.</w:t>
+      <w:r>
+        <w:rPr>
+          <w:rFonts w:cs="Times New Roman"/>
+          <w:sz w:val="20"/>
+          <w:szCs w:val="20"/>
+        </w:rPr>
+        <w:t>Козаевой Г.Б.</w:t>
       </w:r>
       <w:r>
         <w:rPr>
@@ -459,7 +423,6 @@
         </w:rPr>
         <w:fldChar w:fldCharType="separate"/>
       </w:r>
-      <w:proofErr w:type="spellStart"/>
       <w:r>
         <w:rPr>
           <w:rFonts w:cs="Times New Roman"/>
@@ -467,29 +430,8 @@
           <w:szCs w:val="20"/>
           <w:shd w:val="clear" w:color="auto" w:fill="FFFFFF"/>
         </w:rPr>
-        <w:t>Нарзиев</w:t>
-      </w:r>
-      <w:proofErr w:type="spellEnd"/>
-      <w:r>
-        <w:rPr>
-          <w:rFonts w:cs="Times New Roman"/>
-          <w:sz w:val="20"/>
-          <w:szCs w:val="20"/>
-          <w:shd w:val="clear" w:color="auto" w:fill="FFFFFF"/>
-        </w:rPr>
-        <w:t xml:space="preserve"> Расул </w:t>
-      </w:r>
-      <w:proofErr w:type="spellStart"/>
-      <w:r>
-        <w:rPr>
-          <w:rFonts w:cs="Times New Roman"/>
-          <w:sz w:val="20"/>
-          <w:szCs w:val="20"/>
-          <w:shd w:val="clear" w:color="auto" w:fill="FFFFFF"/>
-        </w:rPr>
-        <w:t>Назриевич</w:t>
-      </w:r>
-      <w:proofErr w:type="spellEnd"/>
+        <w:t>Нарзиев Расул Назриевич</w:t>
+      </w:r>
       <w:r>
         <w:rPr>
           <w:rFonts w:cs="Times New Roman"/>
@@ -515,29 +457,7 @@
           <w:sz w:val="20"/>
           <w:szCs w:val="20"/>
         </w:rPr>
-        <w:t>именуемый(</w:t>
-      </w:r>
-      <w:proofErr w:type="spellStart"/>
-      <w:r>
-        <w:rPr>
-          <w:rFonts w:cs="Times New Roman"/>
-          <w:b w:val="0"/>
-          <w:bCs w:val="0"/>
-          <w:sz w:val="20"/>
-          <w:szCs w:val="20"/>
-        </w:rPr>
-        <w:t>ая</w:t>
-      </w:r>
-      <w:proofErr w:type="spellEnd"/>
-      <w:r>
-        <w:rPr>
-          <w:rFonts w:cs="Times New Roman"/>
-          <w:b w:val="0"/>
-          <w:bCs w:val="0"/>
-          <w:sz w:val="20"/>
-          <w:szCs w:val="20"/>
-        </w:rPr>
-        <w:t>) в дальнейшем «Работник» заключили настоящий Договор (далее - Договор) о</w:t>
+        <w:t>именуемый(ая) в дальнейшем «Работник» заключили настоящий Договор (далее - Договор) о</w:t>
       </w:r>
       <w:r>
         <w:rPr>
@@ -637,9 +557,8 @@
           <w:sz w:val="20"/>
           <w:szCs w:val="20"/>
         </w:rPr>
-        <w:t xml:space="preserve"> </w:t>
-      </w:r>
-      <w:proofErr w:type="gramStart"/>
+        <w:t xml:space="preserve"> {{ job_title</w:t>
+      </w:r>
       <w:r>
         <w:rPr>
           <w:rFonts w:cs="Times New Roman"/>
@@ -648,9 +567,8 @@
           <w:sz w:val="20"/>
           <w:szCs w:val="20"/>
         </w:rPr>
-        <w:t xml:space="preserve">{{ </w:t>
-      </w:r>
-      <w:proofErr w:type="spellStart"/>
+        <w:t xml:space="preserve"> }</w:t>
+      </w:r>
       <w:r>
         <w:rPr>
           <w:rFonts w:cs="Times New Roman"/>
@@ -659,9 +577,8 @@
           <w:sz w:val="20"/>
           <w:szCs w:val="20"/>
         </w:rPr>
-        <w:t>job</w:t>
-      </w:r>
-      <w:proofErr w:type="gramEnd"/>
+        <w:t>}</w:t>
+      </w:r>
       <w:r>
         <w:rPr>
           <w:rFonts w:cs="Times New Roman"/>
@@ -669,10 +586,10 @@
           <w:bCs w:val="0"/>
           <w:sz w:val="20"/>
           <w:szCs w:val="20"/>
-        </w:rPr>
-        <w:t>_title</w:t>
-      </w:r>
-      <w:proofErr w:type="spellEnd"/>
+          <w:u w:val="single"/>
+        </w:rPr>
+        <w:t>,</w:t>
+      </w:r>
       <w:r>
         <w:rPr>
           <w:rFonts w:cs="Times New Roman"/>
@@ -681,7 +598,7 @@
           <w:sz w:val="20"/>
           <w:szCs w:val="20"/>
         </w:rPr>
-        <w:t xml:space="preserve"> }</w:t>
+        <w:t xml:space="preserve"> с окладом в размере</w:t>
       </w:r>
       <w:r>
         <w:rPr>
@@ -691,37 +608,6 @@
           <w:sz w:val="20"/>
           <w:szCs w:val="20"/>
         </w:rPr>
-        <w:t>}</w:t>
-      </w:r>
-      <w:r>
-        <w:rPr>
-          <w:rFonts w:cs="Times New Roman"/>
-          <w:b w:val="0"/>
-          <w:bCs w:val="0"/>
-          <w:sz w:val="20"/>
-          <w:szCs w:val="20"/>
-          <w:u w:val="single"/>
-        </w:rPr>
-        <w:t>,</w:t>
-      </w:r>
-      <w:r>
-        <w:rPr>
-          <w:rFonts w:cs="Times New Roman"/>
-          <w:b w:val="0"/>
-          <w:bCs w:val="0"/>
-          <w:sz w:val="20"/>
-          <w:szCs w:val="20"/>
-        </w:rPr>
-        <w:t xml:space="preserve"> с окладом в размере</w:t>
-      </w:r>
-      <w:r>
-        <w:rPr>
-          <w:rFonts w:cs="Times New Roman"/>
-          <w:b w:val="0"/>
-          <w:bCs w:val="0"/>
-          <w:sz w:val="20"/>
-          <w:szCs w:val="20"/>
-        </w:rPr>
         <w:t xml:space="preserve"> </w:t>
       </w:r>
       <w:r>
@@ -730,18 +616,32 @@
           <w:sz w:val="20"/>
           <w:szCs w:val="20"/>
         </w:rPr>
+        <w:t>{{ salary }}</w:t>
+      </w:r>
+      <w:r>
+        <w:rPr>
+          <w:rFonts w:cs="Times New Roman"/>
+          <w:sz w:val="20"/>
+          <w:szCs w:val="20"/>
+        </w:rPr>
+        <w:t xml:space="preserve"> (</w:t>
+      </w:r>
+      <w:r>
+        <w:rPr>
+          <w:rFonts w:cs="Times New Roman"/>
+          <w:sz w:val="20"/>
+          <w:szCs w:val="20"/>
+        </w:rPr>
         <w:t xml:space="preserve">{{ </w:t>
       </w:r>
-      <w:proofErr w:type="spellStart"/>
-      <w:r>
-        <w:rPr>
-          <w:rFonts w:cs="Times New Roman"/>
-          <w:sz w:val="20"/>
-          <w:szCs w:val="20"/>
-        </w:rPr>
-        <w:t>salary</w:t>
-      </w:r>
-      <w:proofErr w:type="spellEnd"/>
+      <w:r>
+        <w:rPr>
+          <w:rFonts w:cs="Times New Roman"/>
+          <w:sz w:val="20"/>
+          <w:szCs w:val="20"/>
+        </w:rPr>
+        <w:t>textSalary</w:t>
+      </w:r>
       <w:r>
         <w:rPr>
           <w:rFonts w:cs="Times New Roman"/>
@@ -749,6 +649,22 @@
           <w:szCs w:val="20"/>
         </w:rPr>
         <w:t xml:space="preserve"> }}</w:t>
+      </w:r>
+      <w:r>
+        <w:rPr>
+          <w:rFonts w:cs="Times New Roman"/>
+          <w:sz w:val="20"/>
+          <w:szCs w:val="20"/>
+        </w:rPr>
+        <w:t xml:space="preserve">) </w:t>
+      </w:r>
+      <w:r>
+        <w:rPr>
+          <w:rFonts w:cs="Times New Roman"/>
+          <w:sz w:val="20"/>
+          <w:szCs w:val="20"/>
+        </w:rPr>
+        <w:t>рублей</w:t>
       </w:r>
       <w:r>
         <w:rPr>
@@ -795,7 +711,7 @@
           <w:sz w:val="20"/>
           <w:szCs w:val="20"/>
         </w:rPr>
-        <w:t>ию Работодателя или его представителя) и является бессрочным Дата начала работы по настоящему Договору</w:t>
+        <w:t>ию Работодателя или его представителя)</w:t>
       </w:r>
       <w:r>
         <w:rPr>
@@ -803,10 +719,10 @@
           <w:b w:val="0"/>
           <w:sz w:val="20"/>
           <w:szCs w:val="20"/>
-        </w:rPr>
-        <w:t xml:space="preserve">: {{ </w:t>
-      </w:r>
-      <w:proofErr w:type="spellStart"/>
+          <w:lang w:val="en-US"/>
+        </w:rPr>
+        <w:t xml:space="preserve">{{ </w:t>
+      </w:r>
       <w:r>
         <w:rPr>
           <w:rFonts w:cs="Times New Roman"/>
@@ -815,227 +731,17 @@
           <w:szCs w:val="20"/>
           <w:lang w:val="en-US"/>
         </w:rPr>
-        <w:t>startDateWordMonth</w:t>
-      </w:r>
-      <w:proofErr w:type="spellEnd"/>
+        <w:t>dateContent</w:t>
+      </w:r>
       <w:r>
         <w:rPr>
           <w:rFonts w:cs="Times New Roman"/>
           <w:b w:val="0"/>
           <w:sz w:val="20"/>
           <w:szCs w:val="20"/>
+          <w:lang w:val="en-US"/>
         </w:rPr>
         <w:t xml:space="preserve"> }}</w:t>
-      </w:r>
-    </w:p>
-    <w:p>
-      <w:pPr>
-        <w:pStyle w:val="2"/>
-        <w:ind w:left="0"/>
-        <w:jc w:val="both"/>
-        <w:rPr>
-          <w:rFonts w:cs="Times New Roman"/>
-          <w:b w:val="0"/>
-          <w:bCs w:val="0"/>
-          <w:color w:val="FF0000"/>
-          <w:sz w:val="20"/>
-          <w:szCs w:val="20"/>
-        </w:rPr>
-      </w:pPr>
-      <w:r>
-        <w:rPr>
-          <w:b w:val="0"/>
-          <w:bCs w:val="0"/>
-          <w:color w:val="FF0000"/>
-          <w:sz w:val="16"/>
-          <w:szCs w:val="16"/>
-        </w:rPr>
-        <w:t xml:space="preserve">ИЛИ если договор срочный: </w:t>
-      </w:r>
-      <w:r>
-        <w:rPr>
-          <w:b w:val="0"/>
-          <w:bCs w:val="0"/>
-          <w:sz w:val="16"/>
-          <w:szCs w:val="16"/>
-        </w:rPr>
-        <w:t>Настоящий трудовой договор является срочным, заключается на срок</w:t>
-      </w:r>
-      <w:r>
-        <w:rPr>
-          <w:b w:val="0"/>
-          <w:bCs w:val="0"/>
-          <w:sz w:val="16"/>
-          <w:szCs w:val="16"/>
-        </w:rPr>
-        <w:t xml:space="preserve"> </w:t>
-      </w:r>
-      <w:proofErr w:type="gramStart"/>
-      <w:r>
-        <w:rPr>
-          <w:rFonts w:cs="Times New Roman"/>
-          <w:b w:val="0"/>
-          <w:sz w:val="20"/>
-          <w:szCs w:val="20"/>
-        </w:rPr>
-        <w:t xml:space="preserve">{{ </w:t>
-      </w:r>
-      <w:proofErr w:type="spellStart"/>
-      <w:r>
-        <w:rPr>
-          <w:rFonts w:cs="Times New Roman"/>
-          <w:b w:val="0"/>
-          <w:sz w:val="20"/>
-          <w:szCs w:val="20"/>
-          <w:lang w:val="en-US"/>
-        </w:rPr>
-        <w:t>startDateStandart</w:t>
-      </w:r>
-      <w:proofErr w:type="spellEnd"/>
-      <w:proofErr w:type="gramEnd"/>
-      <w:r>
-        <w:rPr>
-          <w:rFonts w:cs="Times New Roman"/>
-          <w:b w:val="0"/>
-          <w:sz w:val="20"/>
-          <w:szCs w:val="20"/>
-        </w:rPr>
-        <w:t xml:space="preserve"> </w:t>
-      </w:r>
-      <w:r>
-        <w:rPr>
-          <w:rFonts w:cs="Times New Roman"/>
-          <w:b w:val="0"/>
-          <w:sz w:val="20"/>
-          <w:szCs w:val="20"/>
-        </w:rPr>
-        <w:t>}}</w:t>
-      </w:r>
-      <w:r>
-        <w:rPr>
-          <w:rFonts w:cs="Times New Roman"/>
-          <w:b w:val="0"/>
-          <w:sz w:val="20"/>
-          <w:szCs w:val="20"/>
-        </w:rPr>
-        <w:t xml:space="preserve"> </w:t>
-      </w:r>
-      <w:r>
-        <w:rPr>
-          <w:rFonts w:cs="Times New Roman"/>
-          <w:b w:val="0"/>
-          <w:sz w:val="20"/>
-          <w:szCs w:val="20"/>
-        </w:rPr>
-        <w:t xml:space="preserve">по </w:t>
-      </w:r>
-      <w:r>
-        <w:rPr>
-          <w:rFonts w:cs="Times New Roman"/>
-          <w:b w:val="0"/>
-          <w:sz w:val="20"/>
-          <w:szCs w:val="20"/>
-        </w:rPr>
-        <w:t xml:space="preserve">{{ </w:t>
-      </w:r>
-      <w:proofErr w:type="spellStart"/>
-      <w:r>
-        <w:rPr>
-          <w:rFonts w:cs="Times New Roman"/>
-          <w:b w:val="0"/>
-          <w:sz w:val="20"/>
-          <w:szCs w:val="20"/>
-          <w:lang w:val="en-US"/>
-        </w:rPr>
-        <w:t>end</w:t>
-      </w:r>
-      <w:r>
-        <w:rPr>
-          <w:rFonts w:cs="Times New Roman"/>
-          <w:b w:val="0"/>
-          <w:sz w:val="20"/>
-          <w:szCs w:val="20"/>
-          <w:lang w:val="en-US"/>
-        </w:rPr>
-        <w:t>DateStandart</w:t>
-      </w:r>
-      <w:proofErr w:type="spellEnd"/>
-      <w:r>
-        <w:rPr>
-          <w:rFonts w:cs="Times New Roman"/>
-          <w:b w:val="0"/>
-          <w:sz w:val="20"/>
-          <w:szCs w:val="20"/>
-        </w:rPr>
-        <w:t xml:space="preserve"> }}</w:t>
-      </w:r>
-      <w:r>
-        <w:rPr>
-          <w:b w:val="0"/>
-          <w:bCs w:val="0"/>
-          <w:sz w:val="16"/>
-          <w:szCs w:val="16"/>
-        </w:rPr>
-        <w:t>. Обстоятельства (причины), послужившие основанием для заключения срочного трудового договора, -</w:t>
-      </w:r>
-      <w:r>
-        <w:rPr>
-          <w:b w:val="0"/>
-          <w:bCs w:val="0"/>
-          <w:sz w:val="16"/>
-          <w:szCs w:val="16"/>
-        </w:rPr>
-        <w:t xml:space="preserve"> </w:t>
-      </w:r>
-      <w:proofErr w:type="gramStart"/>
-      <w:r>
-        <w:rPr>
-          <w:b w:val="0"/>
-          <w:bCs w:val="0"/>
-          <w:sz w:val="16"/>
-          <w:szCs w:val="16"/>
-        </w:rPr>
-        <w:t xml:space="preserve">{{ </w:t>
-      </w:r>
-      <w:proofErr w:type="spellStart"/>
-      <w:r>
-        <w:rPr>
-          <w:b w:val="0"/>
-          <w:bCs w:val="0"/>
-          <w:sz w:val="16"/>
-          <w:szCs w:val="16"/>
-        </w:rPr>
-        <w:t>cause</w:t>
-      </w:r>
-      <w:proofErr w:type="spellEnd"/>
-      <w:proofErr w:type="gramEnd"/>
-      <w:r>
-        <w:rPr>
-          <w:b w:val="0"/>
-          <w:bCs w:val="0"/>
-          <w:sz w:val="16"/>
-          <w:szCs w:val="16"/>
-        </w:rPr>
-        <w:t xml:space="preserve"> </w:t>
-      </w:r>
-      <w:r>
-        <w:rPr>
-          <w:b w:val="0"/>
-          <w:bCs w:val="0"/>
-          <w:sz w:val="16"/>
-          <w:szCs w:val="16"/>
-        </w:rPr>
-        <w:t>}}</w:t>
-      </w:r>
-      <w:r>
-        <w:rPr>
-          <w:b w:val="0"/>
-          <w:bCs w:val="0"/>
-          <w:color w:val="FF0000"/>
-          <w:sz w:val="16"/>
-          <w:szCs w:val="16"/>
-        </w:rPr>
-        <w:t xml:space="preserve">   </w:t>
       </w:r>
     </w:p>
     <w:p>
@@ -1073,12 +779,10 @@
           <w:rFonts w:cs="Times New Roman"/>
           <w:b w:val="0"/>
           <w:bCs w:val="0"/>
-          <w:color w:val="auto"/>
-          <w:sz w:val="20"/>
-          <w:szCs w:val="20"/>
-          <w:u w:color="C00000"/>
-        </w:rPr>
-        <w:fldChar w:fldCharType="begin"/>
+          <w:sz w:val="20"/>
+          <w:szCs w:val="20"/>
+        </w:rPr>
+        <w:t>{{ organization }}</w:t>
       </w:r>
       <w:r>
         <w:rPr>
@@ -1090,7 +794,7 @@
           <w:szCs w:val="20"/>
           <w:u w:color="C00000"/>
         </w:rPr>
-        <w:instrText xml:space="preserve"> DOCVARIABLE  Организация  \* MERGEFORMAT </w:instrText>
+        <w:fldChar w:fldCharType="begin"/>
       </w:r>
       <w:r>
         <w:rPr>
@@ -1102,19 +806,7 @@
           <w:szCs w:val="20"/>
           <w:u w:color="C00000"/>
         </w:rPr>
-        <w:fldChar w:fldCharType="separate"/>
-      </w:r>
-      <w:r>
-        <w:rPr>
-          <w:rFonts w:cs="Times New Roman"/>
-          <w:b w:val="0"/>
-          <w:bCs w:val="0"/>
-          <w:color w:val="auto"/>
-          <w:sz w:val="20"/>
-          <w:szCs w:val="20"/>
-          <w:u w:color="C00000"/>
-        </w:rPr>
-        <w:t>ООО "ПАК"</w:t>
+        <w:instrText xml:space="preserve"> DOCVARIABLE  Организация  \* MERGEFORMAT </w:instrText>
       </w:r>
       <w:r>
         <w:rPr>
@@ -1754,7 +1446,6 @@
           <w:sz w:val="20"/>
           <w:szCs w:val="20"/>
         </w:rPr>
-        <w:lastRenderedPageBreak/>
         <w:t>содержать свое рабочее место, оборудование и приспособления и передавать сменяющему работнику в порядке, чистоте и исправном состоянии, соблюдать чистоту на рабочем месте, а также соблюдать установленный порядок хранения материальных ценностей и документов;</w:t>
       </w:r>
     </w:p>
@@ -1776,6 +1467,7 @@
           <w:sz w:val="20"/>
           <w:szCs w:val="20"/>
         </w:rPr>
+        <w:lastRenderedPageBreak/>
         <w:t>обеспечивать сохранность вверенного имущества, бережно относиться к имуществу Общества (в том числе к имуществу третьих лиц), эффективно использовать оборудование, бережно относиться к инструментам, спецодежде и другим предметам, выдаваемым в пользование работникам, экономно и рационально расходовать сырье, материалы, энергию и другие материальные ресурсы;</w:t>
       </w:r>
     </w:p>
@@ -2435,7 +2127,6 @@
         </w:rPr>
         <w:t xml:space="preserve">9) </w:t>
       </w:r>
-      <w:proofErr w:type="gramStart"/>
       <w:r>
         <w:rPr>
           <w:rFonts w:ascii="Times New Roman" w:hAnsi="Times New Roman"/>
@@ -2443,9 +2134,8 @@
           <w:szCs w:val="20"/>
           <w:u w:color="0070C0"/>
         </w:rPr>
-        <w:t>обеспечить  бытовые</w:t>
-      </w:r>
-      <w:proofErr w:type="gramEnd"/>
+        <w:t>обеспечить бытовые</w:t>
+      </w:r>
       <w:r>
         <w:rPr>
           <w:rFonts w:ascii="Times New Roman" w:hAnsi="Times New Roman"/>
@@ -2613,16 +2303,7 @@
           <w:sz w:val="20"/>
           <w:szCs w:val="20"/>
         </w:rPr>
-        <w:t xml:space="preserve">В случае выполнения Работником наряду со своей основной работой дополнительной работы по другой должности или исполнения обязанностей временно отсутствующего работника без освобождения от своей основной </w:t>
-      </w:r>
-      <w:r>
-        <w:rPr>
-          <w:rFonts w:ascii="Times New Roman" w:hAnsi="Times New Roman"/>
-          <w:sz w:val="20"/>
-          <w:szCs w:val="20"/>
-        </w:rPr>
-        <w:lastRenderedPageBreak/>
-        <w:t>работы Работнику производится доплата в размере, определяемом сторонами в дополнительном соглашении к настоящему договору.</w:t>
+        <w:t>В случае выполнения Работником наряду со своей основной работой дополнительной работы по другой должности или исполнения обязанностей временно отсутствующего работника без освобождения от своей основной работы Работнику производится доплата в размере, определяемом сторонами в дополнительном соглашении к настоящему договору.</w:t>
       </w:r>
     </w:p>
     <w:p>
@@ -2647,6 +2328,7 @@
           <w:sz w:val="20"/>
           <w:szCs w:val="20"/>
         </w:rPr>
+        <w:lastRenderedPageBreak/>
         <w:t>Если Работник является гражданином РФ заработная плата выплачивается Работнику в месте выполнения им работы путем выдачи наличных денежных средств в кассе Работодателя или путем перечисления на счет Работника в банке.</w:t>
       </w:r>
     </w:p>
@@ -2778,16 +2460,62 @@
         </w:rPr>
         <w:t xml:space="preserve">: </w:t>
       </w:r>
-      <w:proofErr w:type="gramStart"/>
-      <w:r>
-        <w:rPr>
-          <w:rFonts w:ascii="Times New Roman" w:hAnsi="Times New Roman"/>
-          <w:sz w:val="20"/>
-          <w:szCs w:val="20"/>
-        </w:rPr>
-        <w:t xml:space="preserve">{{ </w:t>
-      </w:r>
-      <w:proofErr w:type="spellStart"/>
+      <w:r>
+        <w:rPr>
+          <w:rFonts w:ascii="Times New Roman" w:hAnsi="Times New Roman"/>
+          <w:sz w:val="20"/>
+          <w:szCs w:val="20"/>
+        </w:rPr>
+        <w:t>{{</w:t>
+      </w:r>
+      <w:r>
+        <w:rPr>
+          <w:rFonts w:ascii="Times New Roman" w:hAnsi="Times New Roman"/>
+          <w:sz w:val="20"/>
+          <w:szCs w:val="20"/>
+        </w:rPr>
+        <w:t xml:space="preserve"> </w:t>
+      </w:r>
+      <w:r>
+        <w:rPr>
+          <w:rFonts w:ascii="Times New Roman" w:hAnsi="Times New Roman"/>
+          <w:sz w:val="20"/>
+          <w:szCs w:val="20"/>
+        </w:rPr>
+        <w:t>startTime</w:t>
+      </w:r>
+      <w:r>
+        <w:rPr>
+          <w:rFonts w:ascii="Times New Roman" w:hAnsi="Times New Roman"/>
+          <w:sz w:val="20"/>
+          <w:szCs w:val="20"/>
+        </w:rPr>
+        <w:t xml:space="preserve"> </w:t>
+      </w:r>
+      <w:r>
+        <w:rPr>
+          <w:rFonts w:ascii="Times New Roman" w:hAnsi="Times New Roman"/>
+          <w:sz w:val="20"/>
+          <w:szCs w:val="20"/>
+        </w:rPr>
+        <w:t>}}</w:t>
+      </w:r>
+      <w:r>
+        <w:rPr>
+          <w:rFonts w:ascii="Times New Roman" w:hAnsi="Times New Roman"/>
+          <w:sz w:val="20"/>
+          <w:szCs w:val="20"/>
+        </w:rPr>
+        <w:t>, время окончания работы</w:t>
+      </w:r>
+      <w:r>
+        <w:rPr>
+          <w:rFonts w:ascii="Times New Roman" w:hAnsi="Times New Roman"/>
+          <w:sz w:val="20"/>
+          <w:szCs w:val="20"/>
+        </w:rPr>
+        <w:t xml:space="preserve">: {{ </w:t>
+      </w:r>
       <w:r>
         <w:rPr>
           <w:rFonts w:ascii="Times New Roman" w:hAnsi="Times New Roman"/>
@@ -2795,7 +2523,7 @@
           <w:szCs w:val="20"/>
           <w:lang w:val="en-US"/>
         </w:rPr>
-        <w:t>start</w:t>
+        <w:t>end</w:t>
       </w:r>
       <w:r>
         <w:rPr>
@@ -2815,61 +2543,6 @@
         </w:rPr>
         <w:t>ime</w:t>
       </w:r>
-      <w:proofErr w:type="spellEnd"/>
-      <w:proofErr w:type="gramEnd"/>
-      <w:r>
-        <w:rPr>
-          <w:rFonts w:ascii="Times New Roman" w:hAnsi="Times New Roman"/>
-          <w:sz w:val="20"/>
-          <w:szCs w:val="20"/>
-        </w:rPr>
-        <w:t xml:space="preserve"> }}</w:t>
-      </w:r>
-      <w:r>
-        <w:rPr>
-          <w:rFonts w:ascii="Times New Roman" w:hAnsi="Times New Roman"/>
-          <w:sz w:val="20"/>
-          <w:szCs w:val="20"/>
-        </w:rPr>
-        <w:t>, время окончания работы</w:t>
-      </w:r>
-      <w:r>
-        <w:rPr>
-          <w:rFonts w:ascii="Times New Roman" w:hAnsi="Times New Roman"/>
-          <w:sz w:val="20"/>
-          <w:szCs w:val="20"/>
-        </w:rPr>
-        <w:t xml:space="preserve">: {{ </w:t>
-      </w:r>
-      <w:proofErr w:type="spellStart"/>
-      <w:r>
-        <w:rPr>
-          <w:rFonts w:ascii="Times New Roman" w:hAnsi="Times New Roman"/>
-          <w:sz w:val="20"/>
-          <w:szCs w:val="20"/>
-          <w:lang w:val="en-US"/>
-        </w:rPr>
-        <w:t>end</w:t>
-      </w:r>
-      <w:r>
-        <w:rPr>
-          <w:rFonts w:ascii="Times New Roman" w:hAnsi="Times New Roman"/>
-          <w:sz w:val="20"/>
-          <w:szCs w:val="20"/>
-          <w:lang w:val="en-US"/>
-        </w:rPr>
-        <w:t>T</w:t>
-      </w:r>
-      <w:r>
-        <w:rPr>
-          <w:rFonts w:ascii="Times New Roman" w:hAnsi="Times New Roman"/>
-          <w:sz w:val="20"/>
-          <w:szCs w:val="20"/>
-          <w:lang w:val="en-US"/>
-        </w:rPr>
-        <w:t>ime</w:t>
-      </w:r>
-      <w:proofErr w:type="spellEnd"/>
       <w:r>
         <w:rPr>
           <w:rFonts w:ascii="Times New Roman" w:hAnsi="Times New Roman"/>
@@ -3576,7 +3249,6 @@
           <w:sz w:val="20"/>
           <w:szCs w:val="20"/>
         </w:rPr>
-        <w:lastRenderedPageBreak/>
         <w:t>Условия договора имеют обязательную юридическую силу для сторон с момента его заключения сторонами. Все изменения и дополнения к договору оформляются двусторонним письменным соглашением.</w:t>
       </w:r>
     </w:p>
@@ -3599,6 +3271,7 @@
           <w:sz w:val="20"/>
           <w:szCs w:val="20"/>
         </w:rPr>
+        <w:lastRenderedPageBreak/>
         <w:t>Споры между сторонами, возникающие при исполнении договора, рассматриваются в порядке, установленном действующим законодательством Российской Федерации.</w:t>
       </w:r>
     </w:p>
@@ -3898,7 +3571,6 @@
               </w:rPr>
               <w:fldChar w:fldCharType="separate"/>
             </w:r>
-            <w:proofErr w:type="gramStart"/>
             <w:r>
               <w:rPr>
                 <w:rFonts w:ascii="Times New Roman" w:hAnsi="Times New Roman"/>
@@ -3918,7 +3590,6 @@
               </w:rPr>
               <w:t>organization</w:t>
             </w:r>
-            <w:proofErr w:type="gramEnd"/>
             <w:r>
               <w:rPr>
                 <w:rFonts w:ascii="Times New Roman" w:hAnsi="Times New Roman"/>
@@ -3995,7 +3666,6 @@
               </w:rPr>
               <w:t xml:space="preserve">{{ </w:t>
             </w:r>
-            <w:proofErr w:type="spellStart"/>
             <w:r>
               <w:rPr>
                 <w:rFonts w:ascii="Times New Roman" w:hAnsi="Times New Roman"/>
@@ -4005,7 +3675,6 @@
               </w:rPr>
               <w:t>kpp</w:t>
             </w:r>
-            <w:proofErr w:type="spellEnd"/>
             <w:r>
               <w:rPr>
                 <w:rFonts w:ascii="Times New Roman" w:hAnsi="Times New Roman"/>
@@ -4041,7 +3710,6 @@
               </w:rPr>
               <w:t xml:space="preserve">Р/с </w:t>
             </w:r>
-            <w:proofErr w:type="gramStart"/>
             <w:r>
               <w:rPr>
                 <w:rFonts w:ascii="Times New Roman" w:hAnsi="Times New Roman"/>
@@ -4058,8 +3726,6 @@
               </w:rPr>
               <w:t xml:space="preserve">{  </w:t>
             </w:r>
-            <w:proofErr w:type="spellStart"/>
-            <w:proofErr w:type="gramEnd"/>
             <w:r>
               <w:rPr>
                 <w:rFonts w:ascii="Times New Roman" w:hAnsi="Times New Roman"/>
@@ -4069,7 +3735,6 @@
               </w:rPr>
               <w:t>paymentAccount</w:t>
             </w:r>
-            <w:proofErr w:type="spellEnd"/>
             <w:r>
               <w:rPr>
                 <w:rFonts w:ascii="Times New Roman" w:hAnsi="Times New Roman"/>
@@ -4166,7 +3831,6 @@
               </w:rPr>
               <w:t xml:space="preserve">к/с </w:t>
             </w:r>
-            <w:proofErr w:type="gramStart"/>
             <w:r>
               <w:rPr>
                 <w:rFonts w:ascii="Times New Roman" w:hAnsi="Times New Roman"/>
@@ -4175,7 +3839,6 @@
               </w:rPr>
               <w:t xml:space="preserve">{{ </w:t>
             </w:r>
-            <w:proofErr w:type="spellStart"/>
             <w:r>
               <w:rPr>
                 <w:rFonts w:ascii="Times New Roman" w:hAnsi="Times New Roman"/>
@@ -4185,8 +3848,6 @@
               </w:rPr>
               <w:t>correspondentAccount</w:t>
             </w:r>
-            <w:proofErr w:type="spellEnd"/>
-            <w:proofErr w:type="gramEnd"/>
             <w:r>
               <w:rPr>
                 <w:rFonts w:ascii="Times New Roman" w:hAnsi="Times New Roman"/>
@@ -4272,7 +3933,6 @@
               </w:rPr>
               <w:t xml:space="preserve">Юр. адрес: </w:t>
             </w:r>
-            <w:proofErr w:type="gramStart"/>
             <w:r>
               <w:rPr>
                 <w:rFonts w:ascii="Times New Roman" w:hAnsi="Times New Roman"/>
@@ -4281,7 +3941,6 @@
               </w:rPr>
               <w:t xml:space="preserve">{{ </w:t>
             </w:r>
-            <w:proofErr w:type="spellStart"/>
             <w:r>
               <w:rPr>
                 <w:rFonts w:ascii="Times New Roman" w:hAnsi="Times New Roman"/>
@@ -4291,8 +3950,6 @@
               </w:rPr>
               <w:t>legalAddress</w:t>
             </w:r>
-            <w:proofErr w:type="spellEnd"/>
-            <w:proofErr w:type="gramEnd"/>
             <w:r>
               <w:rPr>
                 <w:rFonts w:ascii="Times New Roman" w:hAnsi="Times New Roman"/>
@@ -4316,25 +3973,7 @@
                 <w:sz w:val="20"/>
                 <w:szCs w:val="20"/>
               </w:rPr>
-              <w:t xml:space="preserve">{{ </w:t>
-            </w:r>
-            <w:proofErr w:type="spellStart"/>
-            <w:r>
-              <w:rPr>
-                <w:rFonts w:ascii="Times New Roman" w:hAnsi="Times New Roman"/>
-                <w:sz w:val="20"/>
-                <w:szCs w:val="20"/>
-              </w:rPr>
-              <w:t>ActualAddreses</w:t>
-            </w:r>
-            <w:proofErr w:type="spellEnd"/>
-            <w:r>
-              <w:rPr>
-                <w:rFonts w:ascii="Times New Roman" w:hAnsi="Times New Roman"/>
-                <w:sz w:val="20"/>
-                <w:szCs w:val="20"/>
-              </w:rPr>
-              <w:t xml:space="preserve"> }}</w:t>
+              <w:t>{{ ActualAddreses }}</w:t>
             </w:r>
           </w:p>
           <w:p>
@@ -4357,7 +3996,6 @@
               </w:rPr>
               <w:t xml:space="preserve">Телефон: </w:t>
             </w:r>
-            <w:proofErr w:type="gramStart"/>
             <w:r>
               <w:rPr>
                 <w:rFonts w:ascii="Times New Roman" w:hAnsi="Times New Roman"/>
@@ -4383,7 +4021,6 @@
               </w:rPr>
               <w:t>phone</w:t>
             </w:r>
-            <w:proofErr w:type="gramEnd"/>
             <w:r>
               <w:rPr>
                 <w:rFonts w:ascii="Times New Roman" w:hAnsi="Times New Roman"/>
@@ -4591,7 +4228,6 @@
               </w:rPr>
               <w:fldChar w:fldCharType="separate"/>
             </w:r>
-            <w:proofErr w:type="spellStart"/>
             <w:r>
               <w:rPr>
                 <w:rFonts w:ascii="Times New Roman" w:hAnsi="Times New Roman"/>
@@ -4599,29 +4235,8 @@
                 <w:sz w:val="20"/>
                 <w:szCs w:val="20"/>
               </w:rPr>
-              <w:t>Нарзиев</w:t>
-            </w:r>
-            <w:proofErr w:type="spellEnd"/>
-            <w:r>
-              <w:rPr>
-                <w:rFonts w:ascii="Times New Roman" w:hAnsi="Times New Roman"/>
-                <w:color w:val="000000"/>
-                <w:sz w:val="20"/>
-                <w:szCs w:val="20"/>
-              </w:rPr>
-              <w:t xml:space="preserve"> Расул </w:t>
-            </w:r>
-            <w:proofErr w:type="spellStart"/>
-            <w:r>
-              <w:rPr>
-                <w:rFonts w:ascii="Times New Roman" w:hAnsi="Times New Roman"/>
-                <w:color w:val="000000"/>
-                <w:sz w:val="20"/>
-                <w:szCs w:val="20"/>
-              </w:rPr>
-              <w:t>Назриевич</w:t>
-            </w:r>
-            <w:proofErr w:type="spellEnd"/>
+              <w:t>Нарзиев Расул Назриевич</w:t>
+            </w:r>
             <w:r>
               <w:rPr>
                 <w:rFonts w:ascii="Times New Roman" w:hAnsi="Times New Roman"/>
@@ -4693,19 +4308,8 @@
                 <w:sz w:val="20"/>
                 <w:szCs w:val="20"/>
               </w:rPr>
-              <w:t xml:space="preserve"> </w:t>
-            </w:r>
-            <w:proofErr w:type="gramStart"/>
-            <w:r>
-              <w:rPr>
-                <w:rFonts w:ascii="Times New Roman" w:hAnsi="Times New Roman"/>
-                <w:color w:val="000000"/>
-                <w:sz w:val="20"/>
-                <w:szCs w:val="20"/>
-              </w:rPr>
-              <w:t>г..</w:t>
-            </w:r>
-            <w:proofErr w:type="gramEnd"/>
+              <w:t xml:space="preserve"> г.</w:t>
+            </w:r>
           </w:p>
           <w:p>
             <w:pPr>
@@ -5007,16 +4611,14 @@
               </w:rPr>
               <w:t xml:space="preserve">Один экземпляр трудового договора получен на руки в момент </w:t>
             </w:r>
-            <w:proofErr w:type="gramStart"/>
-            <w:r>
-              <w:rPr>
-                <w:rFonts w:ascii="Times New Roman" w:hAnsi="Times New Roman"/>
-                <w:sz w:val="20"/>
-                <w:szCs w:val="20"/>
-              </w:rPr>
-              <w:t>подписания._</w:t>
-            </w:r>
-            <w:proofErr w:type="gramEnd"/>
+            <w:r>
+              <w:rPr>
+                <w:rFonts w:ascii="Times New Roman" w:hAnsi="Times New Roman"/>
+                <w:sz w:val="20"/>
+                <w:szCs w:val="20"/>
+              </w:rPr>
+              <w:t>подписания. _</w:t>
+            </w:r>
             <w:r>
               <w:rPr>
                 <w:rFonts w:ascii="Times New Roman" w:hAnsi="Times New Roman"/>
@@ -5079,16 +4681,14 @@
           <w:szCs w:val="20"/>
         </w:rPr>
       </w:pPr>
-      <w:proofErr w:type="gramStart"/>
-      <w:r>
-        <w:rPr>
-          <w:rFonts w:ascii="Times New Roman" w:hAnsi="Times New Roman"/>
-          <w:sz w:val="20"/>
-          <w:szCs w:val="20"/>
-        </w:rPr>
-        <w:t>должностной  инструкцией</w:t>
-      </w:r>
-      <w:proofErr w:type="gramEnd"/>
+      <w:r>
+        <w:rPr>
+          <w:rFonts w:ascii="Times New Roman" w:hAnsi="Times New Roman"/>
+          <w:sz w:val="20"/>
+          <w:szCs w:val="20"/>
+        </w:rPr>
+        <w:t>должностной инструкцией</w:t>
+      </w:r>
       <w:r>
         <w:rPr>
           <w:rFonts w:ascii="Times New Roman" w:hAnsi="Times New Roman"/>

</xml_diff>